<commit_message>
Ubuntu font added - myNotes.docx was updated
</commit_message>
<xml_diff>
--- a/myNotes.docx
+++ b/myNotes.docx
@@ -7,57 +7,88 @@
         <w:pStyle w:val="Heading1"/>
       </w:pPr>
       <w:r>
-        <w:t>Clone a repository</w:t>
-      </w:r>
-    </w:p>
-    <w:p>
-      <w:r>
-        <w:t>A collaborator should clone the repository only for the 1</w:t>
-      </w:r>
-      <w:r>
-        <w:rPr>
-          <w:vertAlign w:val="superscript"/>
-        </w:rPr>
-        <w:t>st</w:t>
-      </w:r>
-      <w:r>
-        <w:t xml:space="preserve"> time. After that pull and puss are enough for the communication between the local and the remote repositories.</w:t>
-      </w:r>
-    </w:p>
-    <w:p>
-      <w:pPr>
-        <w:rPr>
-          <w:rFonts w:asciiTheme="minorBidi" w:hAnsiTheme="minorBidi"/>
-          <w:i/>
-          <w:iCs/>
-          <w:color w:val="0070C0"/>
-        </w:rPr>
-      </w:pPr>
-      <w:r>
-        <w:t>Clone</w:t>
-      </w:r>
-      <w:r>
-        <w:tab/>
-      </w:r>
-      <w:r>
-        <w:tab/>
-      </w:r>
-      <w:r>
-        <w:tab/>
-      </w:r>
-      <w:r>
-        <w:tab/>
-      </w:r>
-      <w:r>
-        <w:tab/>
-      </w:r>
-      <w:r>
-        <w:tab/>
-      </w:r>
-      <w:r>
-        <w:tab/>
-      </w:r>
-      <w:proofErr w:type="spellStart"/>
+        <w:t>Init a repository</w:t>
+      </w:r>
+    </w:p>
+    <w:p>
+      <w:r>
+        <w:t>When you want to create a repository follow these steps.</w:t>
+      </w:r>
+    </w:p>
+    <w:p>
+      <w:pPr>
+        <w:pStyle w:val="ListParagraph"/>
+        <w:numPr>
+          <w:ilvl w:val="0"/>
+          <w:numId w:val="4"/>
+        </w:numPr>
+      </w:pPr>
+      <w:r>
+        <w:t>Go inside the github website and create an empty repository. There you set a name for your repository and you are given a URL address for that</w:t>
+      </w:r>
+    </w:p>
+    <w:p>
+      <w:pPr>
+        <w:pStyle w:val="ListParagraph"/>
+        <w:numPr>
+          <w:ilvl w:val="0"/>
+          <w:numId w:val="4"/>
+        </w:numPr>
+      </w:pPr>
+      <w:r>
+        <w:t>Go to the repository setting and add a collaborator if you’d like</w:t>
+      </w:r>
+    </w:p>
+    <w:p>
+      <w:pPr>
+        <w:pStyle w:val="ListParagraph"/>
+        <w:numPr>
+          <w:ilvl w:val="0"/>
+          <w:numId w:val="4"/>
+        </w:numPr>
+      </w:pPr>
+      <w:r>
+        <w:t>Go to a convenient folder in your local system using the git shell</w:t>
+      </w:r>
+    </w:p>
+    <w:p>
+      <w:pPr>
+        <w:pStyle w:val="ListParagraph"/>
+        <w:numPr>
+          <w:ilvl w:val="0"/>
+          <w:numId w:val="4"/>
+        </w:numPr>
+      </w:pPr>
+      <w:r>
+        <w:t>Locate the git shell path to where you want to have your local repository</w:t>
+      </w:r>
+    </w:p>
+    <w:p>
+      <w:pPr>
+        <w:pStyle w:val="ListParagraph"/>
+        <w:numPr>
+          <w:ilvl w:val="0"/>
+          <w:numId w:val="4"/>
+        </w:numPr>
+      </w:pPr>
+      <w:r>
+        <w:t>Enter this command</w:t>
+      </w:r>
+      <w:r>
+        <w:tab/>
+      </w:r>
+      <w:r>
+        <w:tab/>
+      </w:r>
+      <w:r>
+        <w:tab/>
+      </w:r>
+      <w:r>
+        <w:tab/>
+      </w:r>
+      <w:r>
+        <w:tab/>
+      </w:r>
       <w:r>
         <w:rPr>
           <w:rFonts w:asciiTheme="minorBidi" w:hAnsiTheme="minorBidi"/>
@@ -68,7 +99,6 @@
         </w:rPr>
         <w:t>git</w:t>
       </w:r>
-      <w:proofErr w:type="spellEnd"/>
       <w:r>
         <w:rPr>
           <w:rFonts w:asciiTheme="minorBidi" w:hAnsiTheme="minorBidi"/>
@@ -84,17 +114,80 @@
           <w:iCs/>
           <w:color w:val="00B050"/>
         </w:rPr>
-        <w:t>clone</w:t>
-      </w:r>
-      <w:r>
-        <w:rPr>
-          <w:rFonts w:asciiTheme="minorBidi" w:hAnsiTheme="minorBidi"/>
-          <w:i/>
-          <w:iCs/>
-        </w:rPr>
-        <w:t xml:space="preserve"> </w:t>
-      </w:r>
-      <w:proofErr w:type="spellStart"/>
+        <w:t>init</w:t>
+      </w:r>
+    </w:p>
+    <w:p>
+      <w:pPr>
+        <w:pStyle w:val="ListParagraph"/>
+        <w:numPr>
+          <w:ilvl w:val="0"/>
+          <w:numId w:val="4"/>
+        </w:numPr>
+      </w:pPr>
+      <w:r>
+        <w:t>Move your project folder to this path</w:t>
+      </w:r>
+    </w:p>
+    <w:p>
+      <w:pPr>
+        <w:pStyle w:val="ListParagraph"/>
+        <w:numPr>
+          <w:ilvl w:val="0"/>
+          <w:numId w:val="4"/>
+        </w:numPr>
+      </w:pPr>
+      <w:r>
+        <w:t>Add the files onto the stage</w:t>
+      </w:r>
+      <w:r>
+        <w:tab/>
+      </w:r>
+      <w:r>
+        <w:tab/>
+      </w:r>
+      <w:r>
+        <w:tab/>
+      </w:r>
+      <w:r>
+        <w:tab/>
+      </w:r>
+      <w:r>
+        <w:rPr>
+          <w:rFonts w:asciiTheme="minorBidi" w:hAnsiTheme="minorBidi"/>
+          <w:b/>
+          <w:bCs/>
+          <w:i/>
+          <w:iCs/>
+        </w:rPr>
+        <w:t>git</w:t>
+      </w:r>
+      <w:r>
+        <w:rPr>
+          <w:rFonts w:asciiTheme="minorBidi" w:hAnsiTheme="minorBidi"/>
+          <w:i/>
+          <w:iCs/>
+        </w:rPr>
+        <w:t xml:space="preserve"> </w:t>
+      </w:r>
+      <w:r>
+        <w:rPr>
+          <w:rFonts w:asciiTheme="minorBidi" w:hAnsiTheme="minorBidi"/>
+          <w:i/>
+          <w:iCs/>
+          <w:color w:val="00B050"/>
+        </w:rPr>
+        <w:t>add</w:t>
+      </w:r>
+      <w:r>
+        <w:rPr>
+          <w:rFonts w:asciiTheme="minorBidi" w:hAnsiTheme="minorBidi"/>
+          <w:i/>
+          <w:iCs/>
+          <w:color w:val="00B050"/>
+        </w:rPr>
+        <w:t xml:space="preserve"> </w:t>
+      </w:r>
       <w:r>
         <w:rPr>
           <w:rFonts w:asciiTheme="minorBidi" w:hAnsiTheme="minorBidi"/>
@@ -102,9 +195,82 @@
           <w:iCs/>
           <w:color w:val="0070C0"/>
         </w:rPr>
+        <w:t>*</w:t>
+      </w:r>
+      <w:r>
+        <w:rPr>
+          <w:rFonts w:asciiTheme="minorBidi" w:hAnsiTheme="minorBidi"/>
+          <w:i/>
+          <w:iCs/>
+          <w:color w:val="0070C0"/>
+        </w:rPr>
+        <w:t>.py</w:t>
+      </w:r>
+    </w:p>
+    <w:p>
+      <w:pPr>
+        <w:pStyle w:val="ListParagraph"/>
+        <w:numPr>
+          <w:ilvl w:val="0"/>
+          <w:numId w:val="4"/>
+        </w:numPr>
+      </w:pPr>
+      <w:r>
+        <w:t>Commit them</w:t>
+      </w:r>
+      <w:r>
+        <w:tab/>
+      </w:r>
+      <w:r>
+        <w:tab/>
+      </w:r>
+      <w:r>
+        <w:tab/>
+      </w:r>
+      <w:r>
+        <w:tab/>
+      </w:r>
+      <w:r>
+        <w:tab/>
+      </w:r>
+      <w:r>
+        <w:tab/>
+      </w:r>
+      <w:r>
+        <w:rPr>
+          <w:rFonts w:asciiTheme="minorBidi" w:hAnsiTheme="minorBidi"/>
+          <w:b/>
+          <w:bCs/>
+          <w:i/>
+          <w:iCs/>
+        </w:rPr>
         <w:t>git</w:t>
       </w:r>
-      <w:proofErr w:type="spellEnd"/>
+      <w:r>
+        <w:rPr>
+          <w:rFonts w:asciiTheme="minorBidi" w:hAnsiTheme="minorBidi"/>
+          <w:i/>
+          <w:iCs/>
+        </w:rPr>
+        <w:t xml:space="preserve"> </w:t>
+      </w:r>
+      <w:r>
+        <w:rPr>
+          <w:rFonts w:asciiTheme="minorBidi" w:hAnsiTheme="minorBidi"/>
+          <w:i/>
+          <w:iCs/>
+          <w:color w:val="00B050"/>
+        </w:rPr>
+        <w:t xml:space="preserve">commit –m </w:t>
+      </w:r>
+      <w:r>
+        <w:rPr>
+          <w:rFonts w:asciiTheme="minorBidi" w:hAnsiTheme="minorBidi"/>
+          <w:i/>
+          <w:iCs/>
+        </w:rPr>
+        <w:t xml:space="preserve"> </w:t>
+      </w:r>
       <w:r>
         <w:rPr>
           <w:rFonts w:asciiTheme="minorBidi" w:hAnsiTheme="minorBidi"/>
@@ -112,35 +278,538 @@
           <w:iCs/>
           <w:color w:val="0070C0"/>
         </w:rPr>
-        <w:t xml:space="preserve"> repo address</w:t>
-      </w:r>
-    </w:p>
-    <w:p>
-      <w:r>
-        <w:t xml:space="preserve">** After performing the clone, the repository is copied into the local system, and you’ll need to use </w:t>
-      </w:r>
-      <w:r>
-        <w:rPr>
-          <w:rFonts w:asciiTheme="minorBidi" w:hAnsiTheme="minorBidi"/>
-          <w:color w:val="FF0000"/>
-        </w:rPr>
-        <w:t>cd</w:t>
-      </w:r>
-      <w:r>
-        <w:t xml:space="preserve"> command to switch into the </w:t>
-      </w:r>
-      <w:proofErr w:type="spellStart"/>
-      <w:proofErr w:type="gramStart"/>
-      <w:r>
-        <w:t>url</w:t>
-      </w:r>
-      <w:proofErr w:type="spellEnd"/>
-      <w:proofErr w:type="gramEnd"/>
-      <w:r>
-        <w:t xml:space="preserve"> and then work with the files.</w:t>
+        <w:t>’message’</w:t>
+      </w:r>
+    </w:p>
+    <w:p>
+      <w:pPr>
+        <w:rPr>
+          <w:b/>
+          <w:bCs/>
+        </w:rPr>
+      </w:pPr>
+      <w:r>
+        <w:rPr>
+          <w:b/>
+          <w:bCs/>
+        </w:rPr>
+        <w:t>If you are doing this for the first time, do the following:</w:t>
+      </w:r>
+    </w:p>
+    <w:p>
+      <w:pPr>
+        <w:rPr>
+          <w:rFonts w:asciiTheme="minorBidi" w:hAnsiTheme="minorBidi"/>
+          <w:i/>
+          <w:iCs/>
+          <w:color w:val="0070C0"/>
+        </w:rPr>
+      </w:pPr>
+      <w:r>
+        <w:tab/>
+      </w:r>
+      <w:r>
+        <w:tab/>
+      </w:r>
+      <w:r>
+        <w:tab/>
+      </w:r>
+      <w:r>
+        <w:tab/>
+      </w:r>
+      <w:r>
+        <w:tab/>
+      </w:r>
+      <w:r>
+        <w:tab/>
+      </w:r>
+      <w:r>
+        <w:tab/>
+      </w:r>
+      <w:r>
+        <w:tab/>
+      </w:r>
+      <w:r>
+        <w:rPr>
+          <w:rFonts w:asciiTheme="minorBidi" w:hAnsiTheme="minorBidi"/>
+          <w:b/>
+          <w:bCs/>
+          <w:i/>
+          <w:iCs/>
+        </w:rPr>
+        <w:t>git</w:t>
+      </w:r>
+      <w:r>
+        <w:rPr>
+          <w:rFonts w:asciiTheme="minorBidi" w:hAnsiTheme="minorBidi"/>
+          <w:i/>
+          <w:iCs/>
+        </w:rPr>
+        <w:t xml:space="preserve"> </w:t>
+      </w:r>
+      <w:r>
+        <w:rPr>
+          <w:rFonts w:asciiTheme="minorBidi" w:hAnsiTheme="minorBidi"/>
+          <w:i/>
+          <w:iCs/>
+          <w:color w:val="00B050"/>
+        </w:rPr>
+        <w:t xml:space="preserve">remote add origin </w:t>
+      </w:r>
+      <w:r>
+        <w:rPr>
+          <w:rFonts w:asciiTheme="minorBidi" w:hAnsiTheme="minorBidi"/>
+          <w:i/>
+          <w:iCs/>
+          <w:color w:val="00B050"/>
+        </w:rPr>
+        <w:t xml:space="preserve"> </w:t>
+      </w:r>
+      <w:r>
+        <w:rPr>
+          <w:rFonts w:asciiTheme="minorBidi" w:hAnsiTheme="minorBidi"/>
+          <w:i/>
+          <w:iCs/>
+          <w:color w:val="0070C0"/>
+        </w:rPr>
+        <w:t>RemoteURL</w:t>
+      </w:r>
+    </w:p>
+    <w:p>
+      <w:r>
+        <w:t xml:space="preserve">The system prompts and error and says that the </w:t>
+      </w:r>
+      <w:r>
+        <w:rPr>
+          <w:rFonts w:asciiTheme="minorBidi" w:hAnsiTheme="minorBidi"/>
+          <w:i/>
+          <w:iCs/>
+          <w:color w:val="00B050"/>
+        </w:rPr>
+        <w:t>origin</w:t>
+      </w:r>
+      <w:r>
+        <w:t xml:space="preserve"> already exists. So choose some other name for that.</w:t>
+      </w:r>
+    </w:p>
+    <w:p>
+      <w:pPr>
+        <w:rPr>
+          <w:rFonts w:asciiTheme="minorBidi" w:hAnsiTheme="minorBidi"/>
+          <w:i/>
+          <w:iCs/>
+          <w:color w:val="0070C0"/>
+        </w:rPr>
+      </w:pPr>
+      <w:r>
+        <w:tab/>
+      </w:r>
+      <w:r>
+        <w:tab/>
+      </w:r>
+      <w:r>
+        <w:tab/>
+      </w:r>
+      <w:r>
+        <w:tab/>
+      </w:r>
+      <w:r>
+        <w:tab/>
+      </w:r>
+      <w:r>
+        <w:tab/>
+      </w:r>
+      <w:r>
+        <w:tab/>
+      </w:r>
+      <w:r>
+        <w:tab/>
+      </w:r>
+      <w:r>
+        <w:rPr>
+          <w:rFonts w:asciiTheme="minorBidi" w:hAnsiTheme="minorBidi"/>
+          <w:b/>
+          <w:bCs/>
+          <w:i/>
+          <w:iCs/>
+        </w:rPr>
+        <w:t>git</w:t>
+      </w:r>
+      <w:r>
+        <w:rPr>
+          <w:rFonts w:asciiTheme="minorBidi" w:hAnsiTheme="minorBidi"/>
+          <w:i/>
+          <w:iCs/>
+        </w:rPr>
+        <w:t xml:space="preserve"> </w:t>
+      </w:r>
+      <w:r>
+        <w:rPr>
+          <w:rFonts w:asciiTheme="minorBidi" w:hAnsiTheme="minorBidi"/>
+          <w:i/>
+          <w:iCs/>
+          <w:color w:val="00B050"/>
+        </w:rPr>
+        <w:t>rem</w:t>
+      </w:r>
+      <w:r>
+        <w:rPr>
+          <w:rFonts w:asciiTheme="minorBidi" w:hAnsiTheme="minorBidi"/>
+          <w:i/>
+          <w:iCs/>
+          <w:color w:val="00B050"/>
+        </w:rPr>
+        <w:t>ote add github</w:t>
+      </w:r>
+      <w:r>
+        <w:rPr>
+          <w:rFonts w:asciiTheme="minorBidi" w:hAnsiTheme="minorBidi"/>
+          <w:i/>
+          <w:iCs/>
+          <w:color w:val="00B050"/>
+        </w:rPr>
+        <w:t xml:space="preserve"> </w:t>
+      </w:r>
+      <w:r>
+        <w:rPr>
+          <w:rFonts w:asciiTheme="minorBidi" w:hAnsiTheme="minorBidi"/>
+          <w:i/>
+          <w:iCs/>
+          <w:color w:val="00B050"/>
+        </w:rPr>
+        <w:t xml:space="preserve"> </w:t>
+      </w:r>
+      <w:r>
+        <w:rPr>
+          <w:rFonts w:asciiTheme="minorBidi" w:hAnsiTheme="minorBidi"/>
+          <w:i/>
+          <w:iCs/>
+          <w:color w:val="0070C0"/>
+        </w:rPr>
+        <w:t>RemoteURL</w:t>
+      </w:r>
+    </w:p>
+    <w:p>
+      <w:r>
+        <w:t>No worries, you’ll always have access to this name by this command.</w:t>
+      </w:r>
+    </w:p>
+    <w:p>
+      <w:pPr>
+        <w:rPr>
+          <w:rFonts w:asciiTheme="minorBidi" w:hAnsiTheme="minorBidi"/>
+          <w:i/>
+          <w:iCs/>
+          <w:color w:val="00B050"/>
+        </w:rPr>
+      </w:pPr>
+      <w:r>
+        <w:tab/>
+      </w:r>
+      <w:r>
+        <w:tab/>
+      </w:r>
+      <w:r>
+        <w:tab/>
+      </w:r>
+      <w:r>
+        <w:tab/>
+      </w:r>
+      <w:r>
+        <w:tab/>
+      </w:r>
+      <w:r>
+        <w:tab/>
+      </w:r>
+      <w:r>
+        <w:tab/>
+      </w:r>
+      <w:r>
+        <w:tab/>
+      </w:r>
+      <w:r>
+        <w:rPr>
+          <w:rFonts w:asciiTheme="minorBidi" w:hAnsiTheme="minorBidi"/>
+          <w:b/>
+          <w:bCs/>
+          <w:i/>
+          <w:iCs/>
+        </w:rPr>
+        <w:t>git</w:t>
+      </w:r>
+      <w:r>
+        <w:rPr>
+          <w:rFonts w:asciiTheme="minorBidi" w:hAnsiTheme="minorBidi"/>
+          <w:i/>
+          <w:iCs/>
+        </w:rPr>
+        <w:t xml:space="preserve"> </w:t>
+      </w:r>
+      <w:r>
+        <w:rPr>
+          <w:rFonts w:asciiTheme="minorBidi" w:hAnsiTheme="minorBidi"/>
+          <w:i/>
+          <w:iCs/>
+          <w:color w:val="00B050"/>
+        </w:rPr>
+        <w:t>rem</w:t>
+      </w:r>
+      <w:r>
+        <w:rPr>
+          <w:rFonts w:asciiTheme="minorBidi" w:hAnsiTheme="minorBidi"/>
+          <w:i/>
+          <w:iCs/>
+          <w:color w:val="00B050"/>
+        </w:rPr>
+        <w:t>ote</w:t>
+      </w:r>
+    </w:p>
+    <w:p>
+      <w:r>
+        <w:t>Then you can push.</w:t>
+      </w:r>
+    </w:p>
+    <w:p>
+      <w:r>
+        <w:t>For the subsequent push operations simply run this command.</w:t>
+      </w:r>
+    </w:p>
+    <w:p>
+      <w:pPr>
+        <w:ind w:left="5040" w:firstLine="720"/>
+        <w:rPr>
+          <w:rFonts w:asciiTheme="minorBidi" w:hAnsiTheme="minorBidi"/>
+          <w:i/>
+          <w:iCs/>
+        </w:rPr>
+      </w:pPr>
+      <w:r>
+        <w:rPr>
+          <w:rFonts w:asciiTheme="minorBidi" w:hAnsiTheme="minorBidi"/>
+          <w:b/>
+          <w:bCs/>
+          <w:i/>
+          <w:iCs/>
+        </w:rPr>
+        <w:t>git</w:t>
+      </w:r>
+      <w:r>
+        <w:rPr>
+          <w:rFonts w:asciiTheme="minorBidi" w:hAnsiTheme="minorBidi"/>
+          <w:i/>
+          <w:iCs/>
+        </w:rPr>
+        <w:t xml:space="preserve"> </w:t>
+      </w:r>
+      <w:r>
+        <w:rPr>
+          <w:rFonts w:asciiTheme="minorBidi" w:hAnsiTheme="minorBidi"/>
+          <w:i/>
+          <w:iCs/>
+          <w:color w:val="00B050"/>
+        </w:rPr>
+        <w:t xml:space="preserve">push </w:t>
+      </w:r>
+      <w:r>
+        <w:rPr>
+          <w:rFonts w:asciiTheme="minorBidi" w:hAnsiTheme="minorBidi"/>
+          <w:i/>
+          <w:iCs/>
+        </w:rPr>
+        <w:t>&lt;</w:t>
+      </w:r>
+      <w:r>
+        <w:rPr>
+          <w:rFonts w:asciiTheme="minorBidi" w:hAnsiTheme="minorBidi"/>
+          <w:i/>
+          <w:iCs/>
+          <w:color w:val="0070C0"/>
+        </w:rPr>
+        <w:t>origin</w:t>
+      </w:r>
+      <w:r>
+        <w:rPr>
+          <w:rFonts w:asciiTheme="minorBidi" w:hAnsiTheme="minorBidi"/>
+          <w:i/>
+          <w:iCs/>
+        </w:rPr>
+        <w:t>&gt; &lt;</w:t>
+      </w:r>
+      <w:r>
+        <w:rPr>
+          <w:rFonts w:asciiTheme="minorBidi" w:hAnsiTheme="minorBidi"/>
+          <w:i/>
+          <w:iCs/>
+          <w:color w:val="0070C0"/>
+        </w:rPr>
+        <w:t>master</w:t>
+      </w:r>
+      <w:r>
+        <w:rPr>
+          <w:rFonts w:asciiTheme="minorBidi" w:hAnsiTheme="minorBidi"/>
+          <w:i/>
+          <w:iCs/>
+        </w:rPr>
+        <w:t>&gt;</w:t>
+      </w:r>
+    </w:p>
+    <w:p>
+      <w:r>
+        <w:t>*</w:t>
       </w:r>
       <w:bookmarkStart w:id="0" w:name="_GoBack"/>
       <w:bookmarkEnd w:id="0"/>
+      <w:r>
+        <w:t xml:space="preserve">Trivially, you need to replace your own one with </w:t>
+      </w:r>
+      <w:r>
+        <w:rPr>
+          <w:rFonts w:asciiTheme="minorBidi" w:hAnsiTheme="minorBidi"/>
+          <w:i/>
+          <w:iCs/>
+          <w:color w:val="0070C0"/>
+        </w:rPr>
+        <w:t>origin</w:t>
+      </w:r>
+      <w:r>
+        <w:t xml:space="preserve"> in the command above.</w:t>
+      </w:r>
+      <w:r>
+        <w:t xml:space="preserve"> Done!</w:t>
+      </w:r>
+    </w:p>
+    <w:p>
+      <w:pPr>
+        <w:pStyle w:val="Heading1"/>
+      </w:pPr>
+      <w:r>
+        <w:t>Clone a repository</w:t>
+      </w:r>
+    </w:p>
+    <w:p>
+      <w:r>
+        <w:t>A collaborator should clone the repository only for the 1</w:t>
+      </w:r>
+      <w:r>
+        <w:rPr>
+          <w:vertAlign w:val="superscript"/>
+        </w:rPr>
+        <w:t>st</w:t>
+      </w:r>
+      <w:r>
+        <w:t xml:space="preserve"> time. After that pull and puss are enough for the communication between the local and the remote repositories.</w:t>
+      </w:r>
+    </w:p>
+    <w:p>
+      <w:pPr>
+        <w:rPr>
+          <w:rFonts w:asciiTheme="minorBidi" w:hAnsiTheme="minorBidi"/>
+          <w:i/>
+          <w:iCs/>
+          <w:color w:val="0070C0"/>
+        </w:rPr>
+      </w:pPr>
+      <w:r>
+        <w:t>Clone</w:t>
+      </w:r>
+      <w:r>
+        <w:tab/>
+      </w:r>
+      <w:r>
+        <w:tab/>
+      </w:r>
+      <w:r>
+        <w:tab/>
+      </w:r>
+      <w:r>
+        <w:tab/>
+      </w:r>
+      <w:r>
+        <w:tab/>
+      </w:r>
+      <w:r>
+        <w:tab/>
+      </w:r>
+      <w:r>
+        <w:tab/>
+      </w:r>
+      <w:r>
+        <w:tab/>
+      </w:r>
+      <w:r>
+        <w:rPr>
+          <w:rFonts w:asciiTheme="minorBidi" w:hAnsiTheme="minorBidi"/>
+          <w:b/>
+          <w:bCs/>
+          <w:i/>
+          <w:iCs/>
+        </w:rPr>
+        <w:t>git</w:t>
+      </w:r>
+      <w:r>
+        <w:rPr>
+          <w:rFonts w:asciiTheme="minorBidi" w:hAnsiTheme="minorBidi"/>
+          <w:i/>
+          <w:iCs/>
+        </w:rPr>
+        <w:t xml:space="preserve"> </w:t>
+      </w:r>
+      <w:r>
+        <w:rPr>
+          <w:rFonts w:asciiTheme="minorBidi" w:hAnsiTheme="minorBidi"/>
+          <w:i/>
+          <w:iCs/>
+          <w:color w:val="00B050"/>
+        </w:rPr>
+        <w:t>clone</w:t>
+      </w:r>
+      <w:r>
+        <w:rPr>
+          <w:rFonts w:asciiTheme="minorBidi" w:hAnsiTheme="minorBidi"/>
+          <w:i/>
+          <w:iCs/>
+        </w:rPr>
+        <w:t xml:space="preserve"> </w:t>
+      </w:r>
+      <w:r>
+        <w:rPr>
+          <w:rFonts w:asciiTheme="minorBidi" w:hAnsiTheme="minorBidi"/>
+          <w:i/>
+          <w:iCs/>
+          <w:color w:val="0070C0"/>
+        </w:rPr>
+        <w:t>git repo address</w:t>
+      </w:r>
+    </w:p>
+    <w:p>
+      <w:r>
+        <w:t xml:space="preserve">** After performing the clone, the repository is copied into the local system, and you’ll need to use </w:t>
+      </w:r>
+      <w:r>
+        <w:rPr>
+          <w:rFonts w:asciiTheme="minorBidi" w:hAnsiTheme="minorBidi"/>
+          <w:color w:val="FF0000"/>
+        </w:rPr>
+        <w:t>cd</w:t>
+      </w:r>
+      <w:r>
+        <w:t xml:space="preserve"> command to switch into the url and then work with the files.</w:t>
+      </w:r>
+    </w:p>
+    <w:p>
+      <w:r>
+        <w:lastRenderedPageBreak/>
+        <w:t xml:space="preserve">**You don’t need to </w:t>
+      </w:r>
+      <w:r>
+        <w:rPr>
+          <w:color w:val="FF0000"/>
+        </w:rPr>
+        <w:t>init</w:t>
+      </w:r>
+      <w:r>
+        <w:t xml:space="preserve"> when you are not the creator of the repository. A clone would create the same contents.</w:t>
+      </w:r>
     </w:p>
     <w:p>
       <w:pPr>
@@ -172,7 +841,6 @@
       <w:r>
         <w:tab/>
       </w:r>
-      <w:proofErr w:type="spellStart"/>
       <w:r>
         <w:rPr>
           <w:rFonts w:asciiTheme="minorBidi" w:hAnsiTheme="minorBidi"/>
@@ -183,7 +851,6 @@
         </w:rPr>
         <w:t>git</w:t>
       </w:r>
-      <w:proofErr w:type="spellEnd"/>
       <w:r>
         <w:rPr>
           <w:rFonts w:asciiTheme="minorBidi" w:hAnsiTheme="minorBidi"/>
@@ -261,7 +928,6 @@
       <w:r>
         <w:tab/>
       </w:r>
-      <w:proofErr w:type="spellStart"/>
       <w:r>
         <w:rPr>
           <w:rFonts w:asciiTheme="minorBidi" w:hAnsiTheme="minorBidi"/>
@@ -272,16 +938,14 @@
         </w:rPr>
         <w:t>git</w:t>
       </w:r>
-      <w:proofErr w:type="spellEnd"/>
-      <w:r>
-        <w:rPr>
-          <w:rFonts w:asciiTheme="minorBidi" w:hAnsiTheme="minorBidi"/>
-          <w:i/>
-          <w:iCs/>
-        </w:rPr>
-        <w:t xml:space="preserve"> </w:t>
-      </w:r>
-      <w:proofErr w:type="spellStart"/>
+      <w:r>
+        <w:rPr>
+          <w:rFonts w:asciiTheme="minorBidi" w:hAnsiTheme="minorBidi"/>
+          <w:i/>
+          <w:iCs/>
+        </w:rPr>
+        <w:t xml:space="preserve"> </w:t>
+      </w:r>
       <w:r>
         <w:rPr>
           <w:rFonts w:asciiTheme="minorBidi" w:hAnsiTheme="minorBidi"/>
@@ -291,7 +955,6 @@
         </w:rPr>
         <w:t>rm</w:t>
       </w:r>
-      <w:proofErr w:type="spellEnd"/>
       <w:r>
         <w:rPr>
           <w:rFonts w:asciiTheme="minorBidi" w:hAnsiTheme="minorBidi"/>
@@ -336,7 +999,6 @@
       <w:r>
         <w:tab/>
       </w:r>
-      <w:proofErr w:type="spellStart"/>
       <w:r>
         <w:rPr>
           <w:rFonts w:asciiTheme="minorBidi" w:hAnsiTheme="minorBidi"/>
@@ -347,7 +1009,6 @@
         </w:rPr>
         <w:t>git</w:t>
       </w:r>
-      <w:proofErr w:type="spellEnd"/>
       <w:r>
         <w:rPr>
           <w:rFonts w:asciiTheme="minorBidi" w:hAnsiTheme="minorBidi"/>
@@ -412,7 +1073,6 @@
       <w:r>
         <w:tab/>
       </w:r>
-      <w:proofErr w:type="spellStart"/>
       <w:r>
         <w:rPr>
           <w:rFonts w:asciiTheme="minorBidi" w:hAnsiTheme="minorBidi"/>
@@ -423,7 +1083,6 @@
         </w:rPr>
         <w:t>git</w:t>
       </w:r>
-      <w:proofErr w:type="spellEnd"/>
       <w:r>
         <w:rPr>
           <w:rFonts w:asciiTheme="minorBidi" w:hAnsiTheme="minorBidi"/>
@@ -591,7 +1250,6 @@
       <w:r>
         <w:tab/>
       </w:r>
-      <w:proofErr w:type="spellStart"/>
       <w:r>
         <w:rPr>
           <w:rFonts w:asciiTheme="minorBidi" w:hAnsiTheme="minorBidi"/>
@@ -602,7 +1260,6 @@
         </w:rPr>
         <w:t>git</w:t>
       </w:r>
-      <w:proofErr w:type="spellEnd"/>
       <w:r>
         <w:rPr>
           <w:rFonts w:asciiTheme="minorBidi" w:hAnsiTheme="minorBidi"/>
@@ -666,7 +1323,6 @@
       <w:r>
         <w:tab/>
       </w:r>
-      <w:proofErr w:type="spellStart"/>
       <w:r>
         <w:rPr>
           <w:rFonts w:asciiTheme="minorBidi" w:hAnsiTheme="minorBidi"/>
@@ -677,7 +1333,6 @@
         </w:rPr>
         <w:t>git</w:t>
       </w:r>
-      <w:proofErr w:type="spellEnd"/>
       <w:r>
         <w:rPr>
           <w:rFonts w:asciiTheme="minorBidi" w:hAnsiTheme="minorBidi"/>
@@ -743,7 +1398,6 @@
       <w:r>
         <w:tab/>
       </w:r>
-      <w:proofErr w:type="spellStart"/>
       <w:r>
         <w:rPr>
           <w:rFonts w:asciiTheme="minorBidi" w:hAnsiTheme="minorBidi"/>
@@ -754,7 +1408,6 @@
         </w:rPr>
         <w:t>git</w:t>
       </w:r>
-      <w:proofErr w:type="spellEnd"/>
       <w:r>
         <w:rPr>
           <w:rFonts w:asciiTheme="minorBidi" w:hAnsiTheme="minorBidi"/>
@@ -870,7 +1523,6 @@
       <w:r>
         <w:tab/>
       </w:r>
-      <w:proofErr w:type="spellStart"/>
       <w:r>
         <w:rPr>
           <w:rFonts w:asciiTheme="minorBidi" w:hAnsiTheme="minorBidi"/>
@@ -881,7 +1533,6 @@
         </w:rPr>
         <w:t>git</w:t>
       </w:r>
-      <w:proofErr w:type="spellEnd"/>
       <w:r>
         <w:rPr>
           <w:rFonts w:asciiTheme="minorBidi" w:hAnsiTheme="minorBidi"/>
@@ -950,7 +1601,6 @@
       <w:r>
         <w:tab/>
       </w:r>
-      <w:proofErr w:type="spellStart"/>
       <w:r>
         <w:rPr>
           <w:rFonts w:asciiTheme="minorBidi" w:hAnsiTheme="minorBidi"/>
@@ -961,7 +1611,6 @@
         </w:rPr>
         <w:t>git</w:t>
       </w:r>
-      <w:proofErr w:type="spellEnd"/>
       <w:r>
         <w:rPr>
           <w:rFonts w:asciiTheme="minorBidi" w:hAnsiTheme="minorBidi"/>
@@ -1050,6 +1699,95 @@
 <file path=word/numbering.xml><?xml version="1.0" encoding="utf-8"?>
 <w:numbering xmlns:wpc="http://schemas.microsoft.com/office/word/2010/wordprocessingCanvas" xmlns:mc="http://schemas.openxmlformats.org/markup-compatibility/2006" xmlns:o="urn:schemas-microsoft-com:office:office" xmlns:r="http://schemas.openxmlformats.org/officeDocument/2006/relationships" xmlns:m="http://schemas.openxmlformats.org/officeDocument/2006/math" xmlns:v="urn:schemas-microsoft-com:vml" xmlns:wp14="http://schemas.microsoft.com/office/word/2010/wordprocessingDrawing" xmlns:wp="http://schemas.openxmlformats.org/drawingml/2006/wordprocessingDrawing" xmlns:w10="urn:schemas-microsoft-com:office:word" xmlns:w="http://schemas.openxmlformats.org/wordprocessingml/2006/main" xmlns:w14="http://schemas.microsoft.com/office/word/2010/wordml" xmlns:wpg="http://schemas.microsoft.com/office/word/2010/wordprocessingGroup" xmlns:wpi="http://schemas.microsoft.com/office/word/2010/wordprocessingInk" xmlns:wne="http://schemas.microsoft.com/office/word/2006/wordml" xmlns:wps="http://schemas.microsoft.com/office/word/2010/wordprocessingShape" mc:Ignorable="w14 wp14">
   <w:abstractNum w:abstractNumId="0">
+    <w:nsid w:val="0295452E"/>
+    <w:multiLevelType w:val="hybridMultilevel"/>
+    <w:tmpl w:val="2FAAF1C2"/>
+    <w:lvl w:ilvl="0" w:tplc="250C86C8">
+      <w:start w:val="1"/>
+      <w:numFmt w:val="decimal"/>
+      <w:lvlText w:val="%1-"/>
+      <w:lvlJc w:val="left"/>
+      <w:pPr>
+        <w:ind w:left="720" w:hanging="360"/>
+      </w:pPr>
+      <w:rPr>
+        <w:rFonts w:hint="default"/>
+      </w:rPr>
+    </w:lvl>
+    <w:lvl w:ilvl="1" w:tplc="04090019" w:tentative="1">
+      <w:start w:val="1"/>
+      <w:numFmt w:val="lowerLetter"/>
+      <w:lvlText w:val="%2."/>
+      <w:lvlJc w:val="left"/>
+      <w:pPr>
+        <w:ind w:left="1440" w:hanging="360"/>
+      </w:pPr>
+    </w:lvl>
+    <w:lvl w:ilvl="2" w:tplc="0409001B" w:tentative="1">
+      <w:start w:val="1"/>
+      <w:numFmt w:val="lowerRoman"/>
+      <w:lvlText w:val="%3."/>
+      <w:lvlJc w:val="right"/>
+      <w:pPr>
+        <w:ind w:left="2160" w:hanging="180"/>
+      </w:pPr>
+    </w:lvl>
+    <w:lvl w:ilvl="3" w:tplc="0409000F" w:tentative="1">
+      <w:start w:val="1"/>
+      <w:numFmt w:val="decimal"/>
+      <w:lvlText w:val="%4."/>
+      <w:lvlJc w:val="left"/>
+      <w:pPr>
+        <w:ind w:left="2880" w:hanging="360"/>
+      </w:pPr>
+    </w:lvl>
+    <w:lvl w:ilvl="4" w:tplc="04090019" w:tentative="1">
+      <w:start w:val="1"/>
+      <w:numFmt w:val="lowerLetter"/>
+      <w:lvlText w:val="%5."/>
+      <w:lvlJc w:val="left"/>
+      <w:pPr>
+        <w:ind w:left="3600" w:hanging="360"/>
+      </w:pPr>
+    </w:lvl>
+    <w:lvl w:ilvl="5" w:tplc="0409001B" w:tentative="1">
+      <w:start w:val="1"/>
+      <w:numFmt w:val="lowerRoman"/>
+      <w:lvlText w:val="%6."/>
+      <w:lvlJc w:val="right"/>
+      <w:pPr>
+        <w:ind w:left="4320" w:hanging="180"/>
+      </w:pPr>
+    </w:lvl>
+    <w:lvl w:ilvl="6" w:tplc="0409000F" w:tentative="1">
+      <w:start w:val="1"/>
+      <w:numFmt w:val="decimal"/>
+      <w:lvlText w:val="%7."/>
+      <w:lvlJc w:val="left"/>
+      <w:pPr>
+        <w:ind w:left="5040" w:hanging="360"/>
+      </w:pPr>
+    </w:lvl>
+    <w:lvl w:ilvl="7" w:tplc="04090019" w:tentative="1">
+      <w:start w:val="1"/>
+      <w:numFmt w:val="lowerLetter"/>
+      <w:lvlText w:val="%8."/>
+      <w:lvlJc w:val="left"/>
+      <w:pPr>
+        <w:ind w:left="5760" w:hanging="360"/>
+      </w:pPr>
+    </w:lvl>
+    <w:lvl w:ilvl="8" w:tplc="0409001B" w:tentative="1">
+      <w:start w:val="1"/>
+      <w:numFmt w:val="lowerRoman"/>
+      <w:lvlText w:val="%9."/>
+      <w:lvlJc w:val="right"/>
+      <w:pPr>
+        <w:ind w:left="6480" w:hanging="180"/>
+      </w:pPr>
+    </w:lvl>
+  </w:abstractNum>
+  <w:abstractNum w:abstractNumId="1">
     <w:nsid w:val="0451391C"/>
     <w:multiLevelType w:val="hybridMultilevel"/>
     <w:tmpl w:val="9E5C999E"/>
@@ -1138,7 +1876,7 @@
       </w:pPr>
     </w:lvl>
   </w:abstractNum>
-  <w:abstractNum w:abstractNumId="1">
+  <w:abstractNum w:abstractNumId="2">
     <w:nsid w:val="33980190"/>
     <w:multiLevelType w:val="hybridMultilevel"/>
     <w:tmpl w:val="F9585680"/>
@@ -1227,7 +1965,7 @@
       </w:pPr>
     </w:lvl>
   </w:abstractNum>
-  <w:abstractNum w:abstractNumId="2">
+  <w:abstractNum w:abstractNumId="3">
     <w:nsid w:val="53F11C4A"/>
     <w:multiLevelType w:val="hybridMultilevel"/>
     <w:tmpl w:val="5B1A5296"/>
@@ -1317,13 +2055,16 @@
     </w:lvl>
   </w:abstractNum>
   <w:num w:numId="1">
+    <w:abstractNumId w:val="2"/>
+  </w:num>
+  <w:num w:numId="2">
     <w:abstractNumId w:val="1"/>
   </w:num>
-  <w:num w:numId="2">
+  <w:num w:numId="3">
+    <w:abstractNumId w:val="3"/>
+  </w:num>
+  <w:num w:numId="4">
     <w:abstractNumId w:val="0"/>
-  </w:num>
-  <w:num w:numId="3">
-    <w:abstractNumId w:val="2"/>
   </w:num>
 </w:numbering>
 </file>
@@ -1518,7 +2259,6 @@
   <w:style w:type="character" w:default="1" w:styleId="DefaultParagraphFont">
     <w:name w:val="Default Paragraph Font"/>
     <w:uiPriority w:val="1"/>
-    <w:semiHidden/>
     <w:unhideWhenUsed/>
   </w:style>
   <w:style w:type="table" w:default="1" w:styleId="TableNormal">
@@ -1761,7 +2501,6 @@
   <w:style w:type="character" w:default="1" w:styleId="DefaultParagraphFont">
     <w:name w:val="Default Paragraph Font"/>
     <w:uiPriority w:val="1"/>
-    <w:semiHidden/>
     <w:unhideWhenUsed/>
   </w:style>
   <w:style w:type="table" w:default="1" w:styleId="TableNormal">

</xml_diff>